<commit_message>
modelo conceptual - relacional
</commit_message>
<xml_diff>
--- a/CSHARP/04. APLICACION SITUACION PROBLEMATICA/FORMATO ARTEFACTOS - ANALISIS - RESUMIDO.docx
+++ b/CSHARP/04. APLICACION SITUACION PROBLEMATICA/FORMATO ARTEFACTOS - ANALISIS - RESUMIDO.docx
@@ -407,6 +407,78 @@
         </w:tc>
       </w:tr>
     </w:tbl>
+    <w:p>
+      <w:r>
+        <w:rPr>
+          <w:b/>
+          <w:bCs/>
+        </w:rPr>
+        <w:t xml:space="preserve">Se requiere de un Sistema de Información, que permita la Administración y control de las notas y asistencia en Programación, Ingles y Coach de los estudiantes de refuerzo.  </w:t>
+      </w:r>
+    </w:p>
+    <w:p>
+      <w:pPr>
+        <w:rPr>
+          <w:b/>
+          <w:bCs/>
+        </w:rPr>
+      </w:pPr>
+      <w:r>
+        <w:rPr>
+          <w:b/>
+          <w:bCs/>
+        </w:rPr>
+        <w:t>Las notas requeridas son 4 para hallar el promedio respectivo.</w:t>
+      </w:r>
+    </w:p>
+    <w:p>
+      <w:pPr>
+        <w:rPr>
+          <w:b/>
+          <w:bCs/>
+        </w:rPr>
+      </w:pPr>
+    </w:p>
+    <w:p>
+      <w:pPr>
+        <w:rPr>
+          <w:b/>
+          <w:bCs/>
+        </w:rPr>
+      </w:pPr>
+      <w:r>
+        <w:rPr>
+          <w:b/>
+          <w:bCs/>
+        </w:rPr>
+        <w:t xml:space="preserve">MODELO CONCEPTUAL (ver archivo </w:t>
+      </w:r>
+      <w:proofErr w:type="spellStart"/>
+      <w:r>
+        <w:rPr>
+          <w:b/>
+          <w:bCs/>
+        </w:rPr>
+        <w:t>Graph</w:t>
+      </w:r>
+      <w:proofErr w:type="spellEnd"/>
+      <w:r>
+        <w:rPr>
+          <w:b/>
+          <w:bCs/>
+        </w:rPr>
+        <w:t xml:space="preserve"> Editor): </w:t>
+      </w:r>
+    </w:p>
+    <w:p>
+      <w:pPr>
+        <w:rPr>
+          <w:b/>
+          <w:bCs/>
+        </w:rPr>
+      </w:pPr>
+    </w:p>
+    <w:p/>
     <w:p>
       <w:bookmarkStart w:id="0" w:name="_GoBack"/>
       <w:bookmarkEnd w:id="0"/>
@@ -512,13 +584,6 @@
               <w:ind w:left="0" w:right="61" w:firstLine="0"/>
               <w:jc w:val="center"/>
             </w:pPr>
-            <w:r>
-              <w:rPr>
-                <w:b/>
-              </w:rPr>
-              <w:lastRenderedPageBreak/>
-              <w:t xml:space="preserve">FORMADOR </w:t>
-            </w:r>
           </w:p>
         </w:tc>
         <w:tc>
@@ -537,14 +602,6 @@
               <w:spacing w:after="0" w:line="259" w:lineRule="auto"/>
               <w:ind w:left="2" w:right="0" w:firstLine="0"/>
             </w:pPr>
-            <w:r>
-              <w:t xml:space="preserve">Son las personas, encargadas de conformar los equipos y calificar los </w:t>
-            </w:r>
-            <w:proofErr w:type="spellStart"/>
-            <w:r>
-              <w:t>sprints</w:t>
-            </w:r>
-            <w:proofErr w:type="spellEnd"/>
           </w:p>
         </w:tc>
       </w:tr>
@@ -570,12 +627,6 @@
               <w:ind w:left="0" w:right="62" w:firstLine="0"/>
               <w:jc w:val="center"/>
             </w:pPr>
-            <w:r>
-              <w:rPr>
-                <w:b/>
-              </w:rPr>
-              <w:t xml:space="preserve">TUTOR </w:t>
-            </w:r>
           </w:p>
         </w:tc>
         <w:tc>
@@ -594,17 +645,6 @@
               <w:spacing w:after="0" w:line="259" w:lineRule="auto"/>
               <w:ind w:left="2" w:right="0" w:firstLine="0"/>
             </w:pPr>
-            <w:r>
-              <w:t xml:space="preserve">Son las personas, encargadas de asesorar y revisar los </w:t>
-            </w:r>
-            <w:proofErr w:type="spellStart"/>
-            <w:r>
-              <w:t>sprints</w:t>
-            </w:r>
-            <w:proofErr w:type="spellEnd"/>
-            <w:r>
-              <w:t>, que cumplan con las actividades planeadas y las reuniones diarias del equipo, semanalmente se reúne con cada equipo</w:t>
-            </w:r>
           </w:p>
         </w:tc>
       </w:tr>
@@ -980,7 +1020,13 @@
               <w:ind w:left="0" w:right="0" w:firstLine="0"/>
             </w:pPr>
             <w:r>
-              <w:t xml:space="preserve">Gestión Formador </w:t>
+              <w:t xml:space="preserve">Gestión </w:t>
+            </w:r>
+            <w:r>
+              <w:t>Estudiante</w:t>
+            </w:r>
+            <w:r>
+              <w:t xml:space="preserve"> </w:t>
             </w:r>
           </w:p>
         </w:tc>
@@ -1010,7 +1056,10 @@
               <w:ind w:left="3" w:right="0" w:firstLine="0"/>
             </w:pPr>
             <w:r>
-              <w:t xml:space="preserve">Formador para Crear, Modificar, Inhabilitar, Consultar, </w:t>
+              <w:t>Estudiante</w:t>
+            </w:r>
+            <w:r>
+              <w:t xml:space="preserve"> para Crear, Modificar, Inhabilitar, Consultar, </w:t>
             </w:r>
           </w:p>
           <w:p>
@@ -1106,9 +1155,6 @@
               <w:ind w:left="0" w:right="0" w:firstLine="0"/>
               <w:jc w:val="left"/>
             </w:pPr>
-            <w:r>
-              <w:t>Gestión Formador</w:t>
-            </w:r>
           </w:p>
         </w:tc>
         <w:tc>
@@ -1124,31 +1170,10 @@
           </w:tcPr>
           <w:p>
             <w:pPr>
-              <w:spacing w:after="112" w:line="259" w:lineRule="auto"/>
+              <w:spacing w:after="0" w:line="259" w:lineRule="auto"/>
               <w:ind w:left="3" w:right="0" w:firstLine="0"/>
-            </w:pPr>
-            <w:r>
-              <w:t xml:space="preserve">El sistema permitirá la gestión de la información del </w:t>
-            </w:r>
-          </w:p>
-          <w:p>
-            <w:pPr>
-              <w:spacing w:after="112" w:line="259" w:lineRule="auto"/>
-              <w:ind w:left="3" w:right="0" w:firstLine="0"/>
-            </w:pPr>
-            <w:r>
-              <w:t xml:space="preserve">Tutor para Crear, Modificar, Inhabilitar, Consultar, </w:t>
-            </w:r>
-          </w:p>
-          <w:p>
-            <w:pPr>
-              <w:spacing w:after="0" w:line="259" w:lineRule="auto"/>
-              <w:ind w:left="3" w:right="0" w:firstLine="0"/>
-              <w:jc w:val="left"/>
-            </w:pPr>
-            <w:r>
-              <w:t>Cancelar, Salir</w:t>
-            </w:r>
+              <w:jc w:val="left"/>
+            </w:pPr>
           </w:p>
         </w:tc>
         <w:tc>
@@ -1462,7 +1487,6 @@
               <w:rPr>
                 <w:b/>
               </w:rPr>
-              <w:lastRenderedPageBreak/>
               <w:t xml:space="preserve">RU-008 </w:t>
             </w:r>
           </w:p>
@@ -2237,7 +2261,7 @@
               <w:t xml:space="preserve">Crear </w:t>
             </w:r>
             <w:r>
-              <w:t>Formador</w:t>
+              <w:t>Estudiante</w:t>
             </w:r>
             <w:r>
               <w:t xml:space="preserve"> </w:t>
@@ -2264,7 +2288,7 @@
               <w:t xml:space="preserve">Permite registrar la información de los </w:t>
             </w:r>
             <w:r>
-              <w:t>Formadores</w:t>
+              <w:t>Estudiantes</w:t>
             </w:r>
             <w:r>
               <w:t xml:space="preserve"> con los siguientes datos: </w:t>
@@ -2380,6 +2404,7 @@
               <w:rPr>
                 <w:b/>
               </w:rPr>
+              <w:lastRenderedPageBreak/>
               <w:t xml:space="preserve">RF-002 </w:t>
             </w:r>
           </w:p>
@@ -2413,7 +2438,7 @@
               <w:jc w:val="left"/>
             </w:pPr>
             <w:r>
-              <w:t>Formador</w:t>
+              <w:t>Estudiante</w:t>
             </w:r>
             <w:r>
               <w:t xml:space="preserve"> </w:t>
@@ -2549,7 +2574,6 @@
               <w:rPr>
                 <w:b/>
               </w:rPr>
-              <w:lastRenderedPageBreak/>
               <w:t xml:space="preserve">RF-003 </w:t>
             </w:r>
           </w:p>
@@ -2583,7 +2607,7 @@
               <w:jc w:val="left"/>
             </w:pPr>
             <w:r>
-              <w:t>Formador</w:t>
+              <w:t>Estudiante</w:t>
             </w:r>
             <w:r>
               <w:t xml:space="preserve"> </w:t>
@@ -3023,6 +3047,7 @@
                 <w:i/>
                 <w:sz w:val="18"/>
               </w:rPr>
+              <w:lastRenderedPageBreak/>
               <w:t xml:space="preserve">HU-001 </w:t>
             </w:r>
           </w:p>
@@ -3223,7 +3248,6 @@
                 <w:i/>
                 <w:sz w:val="18"/>
               </w:rPr>
-              <w:lastRenderedPageBreak/>
               <w:t xml:space="preserve">PRIORIDAD </w:t>
             </w:r>
           </w:p>
@@ -4119,7 +4143,6 @@
   <w:style w:type="character" w:default="1" w:styleId="Fuentedeprrafopredeter">
     <w:name w:val="Default Paragraph Font"/>
     <w:uiPriority w:val="1"/>
-    <w:semiHidden/>
     <w:unhideWhenUsed/>
   </w:style>
   <w:style w:type="table" w:default="1" w:styleId="Tablanormal">

</xml_diff>